<commit_message>
Update schema and Buisness Rules
</commit_message>
<xml_diff>
--- a/Лабораторная работа №1.docx
+++ b/Лабораторная работа №1.docx
@@ -928,8 +928,6 @@
           <w:szCs w:val="28"/>
         </w:rPr>
       </w:pPr>
-      <w:bookmarkStart w:id="0" w:name="_GoBack"/>
-      <w:bookmarkEnd w:id="0"/>
     </w:p>
     <w:p>
       <w:pPr>
@@ -1210,6 +1208,60 @@
         </w:rPr>
         <w:t xml:space="preserve"> и сотрудник может участвовать во многих проектах.</w:t>
       </w:r>
+    </w:p>
+    <w:p>
+      <w:pPr>
+        <w:pStyle w:val="a3"/>
+        <w:numPr>
+          <w:ilvl w:val="0"/>
+          <w:numId w:val="5"/>
+        </w:numPr>
+        <w:rPr>
+          <w:color w:val="FF0000"/>
+          <w:sz w:val="28"/>
+          <w:szCs w:val="28"/>
+          <w:u w:val="single"/>
+        </w:rPr>
+      </w:pPr>
+      <w:r>
+        <w:rPr>
+          <w:color w:val="FF0000"/>
+          <w:sz w:val="28"/>
+          <w:szCs w:val="28"/>
+        </w:rPr>
+        <w:t>Штатное расписание не должно меняться на протяжении пользования БД после создания расписания.</w:t>
+      </w:r>
+    </w:p>
+    <w:p>
+      <w:pPr>
+        <w:pStyle w:val="a3"/>
+        <w:numPr>
+          <w:ilvl w:val="0"/>
+          <w:numId w:val="5"/>
+        </w:numPr>
+        <w:rPr>
+          <w:color w:val="FF0000"/>
+          <w:sz w:val="28"/>
+          <w:szCs w:val="28"/>
+          <w:u w:val="single"/>
+        </w:rPr>
+      </w:pPr>
+      <w:r>
+        <w:rPr>
+          <w:color w:val="FF0000"/>
+          <w:sz w:val="28"/>
+          <w:szCs w:val="28"/>
+        </w:rPr>
+        <w:t>В целях безопасности, личная информация сотрудника хранится в отдельной таблице со связью 1:1.</w:t>
+      </w:r>
+      <w:bookmarkStart w:id="0" w:name="_GoBack"/>
+      <w:bookmarkEnd w:id="0"/>
+    </w:p>
+    <w:p/>
+    <w:p>
+      <w:pPr>
+        <w:ind w:left="708"/>
+      </w:pPr>
     </w:p>
     <w:p/>
     <w:p/>
@@ -1226,8 +1278,6 @@
     <w:p/>
     <w:p/>
     <w:p/>
-    <w:p/>
-    <w:p/>
     <w:p>
       <w:pPr>
         <w:pStyle w:val="a8"/>
@@ -1283,6 +1333,9 @@
         </w:rPr>
       </w:pPr>
       <w:r>
+        <w:rPr>
+          <w:noProof/>
+        </w:rPr>
         <w:lastRenderedPageBreak/>
         <w:drawing>
           <wp:anchor distT="0" distB="0" distL="114300" distR="114300" simplePos="0" relativeHeight="251660288" behindDoc="0" locked="0" layoutInCell="1" allowOverlap="1" wp14:anchorId="114BBA82" wp14:editId="213ECA4C">

</xml_diff>